<commit_message>
im bqd witg thtie
</commit_message>
<xml_diff>
--- a/UX3.docx
+++ b/UX3.docx
@@ -27,6 +27,16 @@
         </w:rPr>
         <w:t>HTML HELP</w:t>
       </w:r>
+      <w:r>
+        <w:rPr>
+          <w:b/>
+          <w:bCs/>
+          <w:sz w:val="28"/>
+          <w:szCs w:val="28"/>
+          <w:u w:val="single"/>
+        </w:rPr>
+        <w:t xml:space="preserve"> (This is also in the UI)</w:t>
+      </w:r>
     </w:p>
     <w:p>
       <w:r>
@@ -46,6 +56,114 @@
       </w:r>
     </w:p>
     <w:p>
+      <w:r>
+        <w:drawing>
+          <wp:inline distT="0" distB="0" distL="0" distR="0" wp14:anchorId="0129EB2E" wp14:editId="402FFFBB">
+            <wp:extent cx="3200847" cy="3458058"/>
+            <wp:effectExtent l="0" t="0" r="0" b="9525"/>
+            <wp:docPr id="1" name="Picture 1"/>
+            <wp:cNvGraphicFramePr>
+              <a:graphicFrameLocks xmlns:a="http://schemas.openxmlformats.org/drawingml/2006/main" noChangeAspect="1"/>
+            </wp:cNvGraphicFramePr>
+            <a:graphic xmlns:a="http://schemas.openxmlformats.org/drawingml/2006/main">
+              <a:graphicData uri="http://schemas.openxmlformats.org/drawingml/2006/picture">
+                <pic:pic xmlns:pic="http://schemas.openxmlformats.org/drawingml/2006/picture">
+                  <pic:nvPicPr>
+                    <pic:cNvPr id="1" name=""/>
+                    <pic:cNvPicPr/>
+                  </pic:nvPicPr>
+                  <pic:blipFill>
+                    <a:blip r:embed="rId4"/>
+                    <a:stretch>
+                      <a:fillRect/>
+                    </a:stretch>
+                  </pic:blipFill>
+                  <pic:spPr>
+                    <a:xfrm>
+                      <a:off x="0" y="0"/>
+                      <a:ext cx="3200847" cy="3458058"/>
+                    </a:xfrm>
+                    <a:prstGeom prst="rect">
+                      <a:avLst/>
+                    </a:prstGeom>
+                  </pic:spPr>
+                </pic:pic>
+              </a:graphicData>
+            </a:graphic>
+          </wp:inline>
+        </w:drawing>
+      </w:r>
+    </w:p>
+    <w:p>
+      <w:pPr>
+        <w:rPr>
+          <w:b/>
+          <w:bCs/>
+          <w:u w:val="single"/>
+        </w:rPr>
+      </w:pPr>
+      <w:r>
+        <w:rPr>
+          <w:b/>
+          <w:bCs/>
+          <w:u w:val="single"/>
+        </w:rPr>
+        <w:t>CDN</w:t>
+      </w:r>
+    </w:p>
+    <w:p>
+      <w:pPr>
+        <w:rPr>
+          <w:b/>
+          <w:bCs/>
+          <w:u w:val="single"/>
+        </w:rPr>
+      </w:pPr>
+      <w:r>
+        <w:rPr>
+          <w:b/>
+          <w:bCs/>
+          <w:u w:val="single"/>
+        </w:rPr>
+        <w:drawing>
+          <wp:inline distT="0" distB="0" distL="0" distR="0" wp14:anchorId="7EFFBDB3" wp14:editId="794A8250">
+            <wp:extent cx="5731510" cy="1264920"/>
+            <wp:effectExtent l="0" t="0" r="2540" b="0"/>
+            <wp:docPr id="2" name="Picture 2"/>
+            <wp:cNvGraphicFramePr>
+              <a:graphicFrameLocks xmlns:a="http://schemas.openxmlformats.org/drawingml/2006/main" noChangeAspect="1"/>
+            </wp:cNvGraphicFramePr>
+            <a:graphic xmlns:a="http://schemas.openxmlformats.org/drawingml/2006/main">
+              <a:graphicData uri="http://schemas.openxmlformats.org/drawingml/2006/picture">
+                <pic:pic xmlns:pic="http://schemas.openxmlformats.org/drawingml/2006/picture">
+                  <pic:nvPicPr>
+                    <pic:cNvPr id="1" name=""/>
+                    <pic:cNvPicPr/>
+                  </pic:nvPicPr>
+                  <pic:blipFill>
+                    <a:blip r:embed="rId5"/>
+                    <a:stretch>
+                      <a:fillRect/>
+                    </a:stretch>
+                  </pic:blipFill>
+                  <pic:spPr>
+                    <a:xfrm>
+                      <a:off x="0" y="0"/>
+                      <a:ext cx="5731510" cy="1264920"/>
+                    </a:xfrm>
+                    <a:prstGeom prst="rect">
+                      <a:avLst/>
+                    </a:prstGeom>
+                  </pic:spPr>
+                </pic:pic>
+              </a:graphicData>
+            </a:graphic>
+          </wp:inline>
+        </w:drawing>
+      </w:r>
+    </w:p>
+    <w:p/>
+    <w:p>
       <w:pPr>
         <w:rPr>
           <w:b/>
@@ -68,122 +186,352 @@
     </w:p>
     <w:p>
       <w:r>
-        <w:t xml:space="preserve">In the future I want to </w:t>
-      </w:r>
-      <w:r>
-        <w:t xml:space="preserve">improve the user experience by </w:t>
-      </w:r>
-      <w:r>
-        <w:t>making the UI</w:t>
-      </w:r>
-      <w:r>
-        <w:t xml:space="preserve"> as easy to navigate as possible while also keeping the nice look to it.</w:t>
+        <w:t>I wish to add a seamless way for the admin to add games from the game requests without having to copy paste the data.</w:t>
       </w:r>
       <w:r>
         <w:t xml:space="preserve"> </w:t>
       </w:r>
       <w:r>
-        <w:t xml:space="preserve">I would make the website look less basic </w:t>
-      </w:r>
-      <w:r>
-        <w:t>in design and make elements more aesthetically pleasing</w:t>
-      </w:r>
-      <w:r>
-        <w:t xml:space="preserve">. </w:t>
-      </w:r>
-      <w:r>
-        <w:t xml:space="preserve">I would also add more complex forms that would </w:t>
-      </w:r>
-      <w:r>
-        <w:t>output live errors without having to</w:t>
-      </w:r>
-      <w:r>
-        <w:t xml:space="preserve"> refresh.</w:t>
-      </w:r>
-    </w:p>
-    <w:p>
-      <w:pPr>
-        <w:rPr>
-          <w:b/>
-          <w:bCs/>
-          <w:sz w:val="28"/>
-          <w:szCs w:val="28"/>
-          <w:u w:val="single"/>
-        </w:rPr>
-      </w:pPr>
-      <w:r>
-        <w:rPr>
-          <w:b/>
-          <w:bCs/>
-          <w:sz w:val="28"/>
-          <w:szCs w:val="28"/>
-          <w:u w:val="single"/>
-        </w:rPr>
-        <w:t>Why is it important</w:t>
-      </w:r>
-    </w:p>
-    <w:p>
-      <w:r>
-        <w:t xml:space="preserve">The read </w:t>
-      </w:r>
-      <w:r>
-        <w:t>me is very important for deployment so the client knows what to do with the files that have been sent</w:t>
-      </w:r>
-      <w:r>
-        <w:t>, this file provides useful information to the client</w:t>
-      </w:r>
-      <w:r>
-        <w:t xml:space="preserve">. </w:t>
-      </w:r>
-      <w:r>
-        <w:t>Its important to more all 3</w:t>
-      </w:r>
-      <w:r>
-        <w:rPr>
-          <w:vertAlign w:val="superscript"/>
-        </w:rPr>
-        <w:t>rd</w:t>
-      </w:r>
-      <w:r>
-        <w:t xml:space="preserve"> party </w:t>
-      </w:r>
-      <w:r>
-        <w:t xml:space="preserve">files to the CDN to assist in file size and </w:t>
-      </w:r>
-      <w:r>
-        <w:t xml:space="preserve">aids security. It is also good since in will all be in one file and not all over the place. </w:t>
-      </w:r>
-    </w:p>
-    <w:p>
-      <w:pPr>
-        <w:rPr>
-          <w:b/>
-          <w:bCs/>
-          <w:sz w:val="28"/>
-          <w:szCs w:val="28"/>
-          <w:u w:val="single"/>
-        </w:rPr>
-      </w:pPr>
-      <w:r>
-        <w:rPr>
-          <w:b/>
-          <w:bCs/>
-          <w:sz w:val="28"/>
-          <w:szCs w:val="28"/>
-          <w:u w:val="single"/>
-        </w:rPr>
-        <w:t>Other Types of Documentation</w:t>
-      </w:r>
-    </w:p>
-    <w:p>
-      <w:r>
-        <w:t xml:space="preserve">Other types of documentation that is useful for this project would be the materialise CSS documentation </w:t>
-      </w:r>
-      <w:r>
-        <w:t xml:space="preserve">for the web app. </w:t>
+        <w:t xml:space="preserve">In the future I want to improve the user experience by making the UI as easy to navigate as possible </w:t>
       </w:r>
       <w:bookmarkStart w:id="0" w:name="_GoBack"/>
       <w:bookmarkEnd w:id="0"/>
+      <w:r>
+        <w:t>while also keeping the nice look to it. I would make the website look less basic in design and make elements more aesthetically pleasing. I would also add more complex forms that</w:t>
+      </w:r>
+      <w:r>
+        <w:t xml:space="preserve"> </w:t>
+      </w:r>
+      <w:r>
+        <w:lastRenderedPageBreak/>
+        <w:t>would output live errors without having to refresh. Another feature that is planned to be added would be a feature where</w:t>
+      </w:r>
+      <w:r>
+        <w:t xml:space="preserve"> </w:t>
+      </w:r>
+      <w:r>
+        <w:t>users can see every submission they have done and they have the choice to delete it, edit and etc.</w:t>
+      </w:r>
+    </w:p>
+    <w:p>
+      <w:pPr>
+        <w:rPr>
+          <w:b/>
+          <w:bCs/>
+          <w:sz w:val="28"/>
+          <w:szCs w:val="28"/>
+          <w:u w:val="single"/>
+        </w:rPr>
+      </w:pPr>
+      <w:r>
+        <w:rPr>
+          <w:b/>
+          <w:bCs/>
+          <w:sz w:val="28"/>
+          <w:szCs w:val="28"/>
+          <w:u w:val="single"/>
+        </w:rPr>
+        <w:t>Why is it important</w:t>
+      </w:r>
+    </w:p>
+    <w:p>
+      <w:r>
+        <w:t xml:space="preserve">The read </w:t>
+      </w:r>
+      <w:r>
+        <w:t>me is very important for deployment so the client knows what to do with the files that have been sent</w:t>
+      </w:r>
+      <w:r>
+        <w:t>, this file provides useful information to the client</w:t>
+      </w:r>
+      <w:r>
+        <w:t xml:space="preserve">. </w:t>
+      </w:r>
+      <w:r>
+        <w:t>Its important to more all 3</w:t>
+      </w:r>
+      <w:r>
+        <w:rPr>
+          <w:vertAlign w:val="superscript"/>
+        </w:rPr>
+        <w:t>rd</w:t>
+      </w:r>
+      <w:r>
+        <w:t xml:space="preserve"> party </w:t>
+      </w:r>
+      <w:r>
+        <w:t xml:space="preserve">files to the CDN to assist in file size and </w:t>
+      </w:r>
+      <w:r>
+        <w:t xml:space="preserve">aids security. It is also good since in will all be in one file and not all over the place. </w:t>
+      </w:r>
+    </w:p>
+    <w:p>
+      <w:pPr>
+        <w:rPr>
+          <w:b/>
+          <w:bCs/>
+          <w:sz w:val="28"/>
+          <w:szCs w:val="28"/>
+          <w:u w:val="single"/>
+        </w:rPr>
+      </w:pPr>
+      <w:r>
+        <w:rPr>
+          <w:b/>
+          <w:bCs/>
+          <w:sz w:val="28"/>
+          <w:szCs w:val="28"/>
+          <w:u w:val="single"/>
+        </w:rPr>
+        <w:t>Other Types of Documentation</w:t>
+      </w:r>
+    </w:p>
+    <w:p>
+      <w:r>
+        <w:t xml:space="preserve">Other types of documentation that is useful for this project would be the materialise CSS documentation </w:t>
+      </w:r>
+      <w:r>
+        <w:t xml:space="preserve">for the web app. </w:t>
+      </w:r>
+    </w:p>
+    <w:p>
+      <w:pPr>
+        <w:rPr>
+          <w:b/>
+          <w:bCs/>
+          <w:sz w:val="28"/>
+          <w:szCs w:val="28"/>
+          <w:u w:val="single"/>
+        </w:rPr>
+      </w:pPr>
+      <w:r>
+        <w:rPr>
+          <w:b/>
+          <w:bCs/>
+          <w:sz w:val="28"/>
+          <w:szCs w:val="28"/>
+          <w:u w:val="single"/>
+        </w:rPr>
+        <w:t>What went well</w:t>
+      </w:r>
+    </w:p>
+    <w:p>
+      <w:r>
+        <w:t>My SQL query that averaged the user’s data went well and was relatively easy to do and I thought it would be more complicated then it actually was. The normalisation on the database worked well and I was able to create a well working system. Overall, I feel the project went well there were some problems at times, but nothing was a major problem.</w:t>
+      </w:r>
+    </w:p>
+    <w:p>
+      <w:pPr>
+        <w:rPr>
+          <w:b/>
+          <w:bCs/>
+          <w:sz w:val="28"/>
+          <w:szCs w:val="28"/>
+          <w:u w:val="single"/>
+        </w:rPr>
+      </w:pPr>
+      <w:r>
+        <w:rPr>
+          <w:b/>
+          <w:bCs/>
+          <w:sz w:val="28"/>
+          <w:szCs w:val="28"/>
+          <w:u w:val="single"/>
+        </w:rPr>
+        <w:t>Most Difficult</w:t>
+      </w:r>
+    </w:p>
+    <w:p>
+      <w:r>
+        <w:t>The hardest things to implement were ajax related requests specifically the file upload feature. This is because I was having problems with restricting files that were being submitted to the form. There was also an issue between the submission o jpg and jpeg files. Another difficult aspect of my project was figuring out how to provide the user feedback on a rate limit security die since it was dying too quickly for my messages to appear.</w:t>
+      </w:r>
+    </w:p>
+    <w:p>
+      <w:pPr>
+        <w:rPr>
+          <w:b/>
+          <w:bCs/>
+          <w:sz w:val="28"/>
+          <w:szCs w:val="28"/>
+          <w:u w:val="single"/>
+        </w:rPr>
+      </w:pPr>
+      <w:r>
+        <w:rPr>
+          <w:b/>
+          <w:bCs/>
+          <w:sz w:val="28"/>
+          <w:szCs w:val="28"/>
+          <w:u w:val="single"/>
+        </w:rPr>
+        <w:t>Do Differently</w:t>
+      </w:r>
+    </w:p>
+    <w:p>
+      <w:r>
+        <w:t>Something that I would do differently would be to incorporate a better-looking app that isn’t just two tone while also keeping it simple. I would put in more complex designs within the app</w:t>
+      </w:r>
+      <w:r>
+        <w:t xml:space="preserve"> as well as animation to make it more aesthetically pleasing for the users and not boring</w:t>
+      </w:r>
+      <w:r>
+        <w:t>.</w:t>
+      </w:r>
+      <w:r>
+        <w:t xml:space="preserve"> </w:t>
+      </w:r>
+    </w:p>
+    <w:p>
+      <w:pPr>
+        <w:rPr>
+          <w:b/>
+          <w:bCs/>
+          <w:sz w:val="28"/>
+          <w:szCs w:val="28"/>
+          <w:u w:val="single"/>
+        </w:rPr>
+      </w:pPr>
+      <w:r>
+        <w:rPr>
+          <w:b/>
+          <w:bCs/>
+          <w:sz w:val="28"/>
+          <w:szCs w:val="28"/>
+          <w:u w:val="single"/>
+        </w:rPr>
+        <w:t>Implement</w:t>
+      </w:r>
+      <w:r>
+        <w:rPr>
+          <w:b/>
+          <w:bCs/>
+          <w:sz w:val="28"/>
+          <w:szCs w:val="28"/>
+          <w:u w:val="single"/>
+        </w:rPr>
+        <w:t>ation</w:t>
+      </w:r>
+      <w:r>
+        <w:rPr>
+          <w:b/>
+          <w:bCs/>
+          <w:sz w:val="28"/>
+          <w:szCs w:val="28"/>
+          <w:u w:val="single"/>
+        </w:rPr>
+        <w:t xml:space="preserve"> Incomplete</w:t>
+      </w:r>
+    </w:p>
+    <w:p>
+      <w:r>
+        <w:t xml:space="preserve">In the original plan I was planning that when you click on a game details link it will take you to a new page with the details but I thought it would be more efficient and faster if the game details would show and hide under each game card. </w:t>
+      </w:r>
+    </w:p>
+    <w:p>
+      <w:pPr>
+        <w:rPr>
+          <w:b/>
+          <w:bCs/>
+          <w:sz w:val="28"/>
+          <w:szCs w:val="28"/>
+          <w:u w:val="single"/>
+        </w:rPr>
+      </w:pPr>
+      <w:r>
+        <w:rPr>
+          <w:b/>
+          <w:bCs/>
+          <w:sz w:val="28"/>
+          <w:szCs w:val="28"/>
+          <w:u w:val="single"/>
+        </w:rPr>
+        <w:t>Quality Assurance</w:t>
+      </w:r>
+    </w:p>
+    <w:p>
+      <w:r>
+        <w:t xml:space="preserve">I ensured the best quality of my product through bug testing and through feedback from the clients. </w:t>
+      </w:r>
+    </w:p>
+    <w:p>
+      <w:pPr>
+        <w:rPr>
+          <w:b/>
+          <w:bCs/>
+          <w:sz w:val="28"/>
+          <w:szCs w:val="28"/>
+          <w:u w:val="single"/>
+        </w:rPr>
+      </w:pPr>
+      <w:r>
+        <w:rPr>
+          <w:b/>
+          <w:bCs/>
+          <w:sz w:val="28"/>
+          <w:szCs w:val="28"/>
+          <w:u w:val="single"/>
+        </w:rPr>
+        <w:t>Prototype</w:t>
+      </w:r>
+    </w:p>
+    <w:p>
+      <w:r>
+        <w:t xml:space="preserve">The prototype ended up being useful since I made in with materialise CSS. I used the prototype as the basis for the design of the frontend of the project. I used the same </w:t>
+      </w:r>
+      <w:r>
+        <w:t>layout,</w:t>
+      </w:r>
+      <w:r>
+        <w:t xml:space="preserve"> but I changed the colour schemes to support a light and dark theme. </w:t>
+      </w:r>
+    </w:p>
+    <w:p>
+      <w:pPr>
+        <w:rPr>
+          <w:b/>
+          <w:bCs/>
+          <w:sz w:val="28"/>
+          <w:szCs w:val="28"/>
+          <w:u w:val="single"/>
+        </w:rPr>
+      </w:pPr>
+      <w:r>
+        <w:rPr>
+          <w:b/>
+          <w:bCs/>
+          <w:sz w:val="28"/>
+          <w:szCs w:val="28"/>
+          <w:u w:val="single"/>
+        </w:rPr>
+        <w:lastRenderedPageBreak/>
+        <w:t>OO Programming</w:t>
+      </w:r>
+    </w:p>
+    <w:p>
+      <w:r>
+        <w:t>I use object orientated programming when I instantiate the database functions and the session functions away from the web service. These are called through the object and function name.</w:t>
+      </w:r>
+    </w:p>
+    <w:p>
+      <w:pPr>
+        <w:rPr>
+          <w:b/>
+          <w:bCs/>
+          <w:sz w:val="28"/>
+          <w:szCs w:val="28"/>
+          <w:u w:val="single"/>
+        </w:rPr>
+      </w:pPr>
+    </w:p>
+    <w:p>
+      <w:pPr>
+        <w:rPr>
+          <w:b/>
+          <w:bCs/>
+          <w:u w:val="single"/>
+        </w:rPr>
+      </w:pPr>
     </w:p>
     <w:sectPr>
       <w:pgSz w:w="11906" w:h="16838"/>

</xml_diff>